<commit_message>
well hw7 is pretty much done
</commit_message>
<xml_diff>
--- a/CIII/HW7/HW7_vectors.docx
+++ b/CIII/HW7/HW7_vectors.docx
@@ -8,15 +8,15 @@
         <w:jc w:val="center"/>
         <w:rPr>
           <w:b/>
-          <w:sz w:val="18"/>
-          <w:szCs w:val="18"/>
-        </w:rPr>
-      </w:pPr>
-      <w:r>
-        <w:rPr>
-          <w:b/>
-          <w:sz w:val="18"/>
-          <w:szCs w:val="18"/>
+          <w:sz w:val="20"/>
+          <w:szCs w:val="20"/>
+        </w:rPr>
+      </w:pPr>
+      <w:r>
+        <w:rPr>
+          <w:b/>
+          <w:sz w:val="20"/>
+          <w:szCs w:val="20"/>
         </w:rPr>
         <w:t>HW7 (vectors)</w:t>
       </w:r>
@@ -25,44 +25,44 @@
       <w:pPr>
         <w:pStyle w:val="Normal"/>
         <w:rPr>
-          <w:sz w:val="18"/>
-          <w:szCs w:val="18"/>
-        </w:rPr>
-      </w:pPr>
-      <w:r>
-        <w:rPr>
-          <w:sz w:val="18"/>
-          <w:szCs w:val="18"/>
+          <w:sz w:val="20"/>
+          <w:szCs w:val="20"/>
+        </w:rPr>
+      </w:pPr>
+      <w:r>
+        <w:rPr>
+          <w:sz w:val="20"/>
+          <w:szCs w:val="20"/>
         </w:rPr>
         <w:t xml:space="preserve">Create a class ComputerLabs with member functions: </w:t>
       </w:r>
       <w:r>
         <w:rPr>
           <w:b/>
-          <w:sz w:val="18"/>
-          <w:szCs w:val="18"/>
+          <w:sz w:val="20"/>
+          <w:szCs w:val="20"/>
         </w:rPr>
         <w:t>show_labs, login, logoff, search_user, addLab, addComp, removeLab, removeComp</w:t>
       </w:r>
       <w:r>
         <w:rPr>
-          <w:sz w:val="18"/>
-          <w:szCs w:val="18"/>
+          <w:sz w:val="20"/>
+          <w:szCs w:val="20"/>
         </w:rPr>
         <w:t xml:space="preserve"> and </w:t>
       </w:r>
       <w:r>
         <w:rPr>
           <w:b/>
-          <w:sz w:val="18"/>
-          <w:szCs w:val="18"/>
+          <w:sz w:val="20"/>
+          <w:szCs w:val="20"/>
         </w:rPr>
         <w:t>member variable</w:t>
       </w:r>
       <w:r>
         <w:rPr>
-          <w:sz w:val="18"/>
-          <w:szCs w:val="18"/>
+          <w:sz w:val="20"/>
+          <w:szCs w:val="20"/>
         </w:rPr>
         <w:t xml:space="preserve">: labs - 2D vector of strings. </w:t>
       </w:r>
@@ -71,14 +71,14 @@
       <w:pPr>
         <w:pStyle w:val="Normal"/>
         <w:rPr>
-          <w:sz w:val="18"/>
-          <w:szCs w:val="18"/>
-        </w:rPr>
-      </w:pPr>
-      <w:r>
-        <w:rPr>
-          <w:sz w:val="18"/>
-          <w:szCs w:val="18"/>
+          <w:sz w:val="20"/>
+          <w:szCs w:val="20"/>
+        </w:rPr>
+      </w:pPr>
+      <w:r>
+        <w:rPr>
+          <w:sz w:val="20"/>
+          <w:szCs w:val="20"/>
         </w:rPr>
         <w:t>labs[i] then is a vector that refers to i-th lab, labs[i][j] refers to a j-th computer at i-th lab.</w:t>
       </w:r>
@@ -87,14 +87,14 @@
       <w:pPr>
         <w:pStyle w:val="Normal"/>
         <w:rPr>
-          <w:sz w:val="18"/>
-          <w:szCs w:val="18"/>
-        </w:rPr>
-      </w:pPr>
-      <w:r>
-        <w:rPr>
-          <w:sz w:val="18"/>
-          <w:szCs w:val="18"/>
+          <w:sz w:val="20"/>
+          <w:szCs w:val="20"/>
+        </w:rPr>
+      </w:pPr>
+      <w:r>
+        <w:rPr>
+          <w:sz w:val="20"/>
+          <w:szCs w:val="20"/>
         </w:rPr>
         <w:t xml:space="preserve">Constructor should ask user to input number and sizes of the labs and initialize labs. </w:t>
       </w:r>
@@ -103,14 +103,14 @@
       <w:pPr>
         <w:pStyle w:val="Normal"/>
         <w:rPr>
-          <w:sz w:val="18"/>
-          <w:szCs w:val="18"/>
-        </w:rPr>
-      </w:pPr>
-      <w:r>
-        <w:rPr>
-          <w:sz w:val="18"/>
-          <w:szCs w:val="18"/>
+          <w:sz w:val="20"/>
+          <w:szCs w:val="20"/>
+        </w:rPr>
+      </w:pPr>
+      <w:r>
+        <w:rPr>
+          <w:sz w:val="20"/>
+          <w:szCs w:val="20"/>
         </w:rPr>
         <w:t>Other member functions should do the following:</w:t>
       </w:r>
@@ -119,22 +119,22 @@
       <w:pPr>
         <w:pStyle w:val="Normal"/>
         <w:rPr>
-          <w:sz w:val="18"/>
-          <w:szCs w:val="18"/>
-        </w:rPr>
-      </w:pPr>
-      <w:r>
-        <w:rPr>
-          <w:b/>
-          <w:sz w:val="18"/>
-          <w:szCs w:val="18"/>
+          <w:sz w:val="20"/>
+          <w:szCs w:val="20"/>
+        </w:rPr>
+      </w:pPr>
+      <w:r>
+        <w:rPr>
+          <w:b/>
+          <w:sz w:val="20"/>
+          <w:szCs w:val="20"/>
         </w:rPr>
         <w:t>show_labs</w:t>
       </w:r>
       <w:r>
         <w:rPr>
-          <w:sz w:val="18"/>
-          <w:szCs w:val="18"/>
+          <w:sz w:val="20"/>
+          <w:szCs w:val="20"/>
         </w:rPr>
         <w:t>: show all the labs, computers, and logged on users; for each computer number: if it is not used – show empty, if it is used – show user’s ID.</w:t>
       </w:r>
@@ -143,14 +143,14 @@
       <w:pPr>
         <w:pStyle w:val="Normal"/>
         <w:rPr>
-          <w:sz w:val="18"/>
-          <w:szCs w:val="18"/>
-        </w:rPr>
-      </w:pPr>
-      <w:r>
-        <w:rPr>
-          <w:sz w:val="18"/>
-          <w:szCs w:val="18"/>
+          <w:sz w:val="20"/>
+          <w:szCs w:val="20"/>
+        </w:rPr>
+      </w:pPr>
+      <w:r>
+        <w:rPr>
+          <w:sz w:val="20"/>
+          <w:szCs w:val="20"/>
         </w:rPr>
         <w:t xml:space="preserve">Example of output: </w:t>
       </w:r>
@@ -160,15 +160,15 @@
         <w:pStyle w:val="Normal"/>
         <w:rPr>
           <w:b/>
-          <w:sz w:val="18"/>
-          <w:szCs w:val="18"/>
-        </w:rPr>
-      </w:pPr>
-      <w:r>
-        <w:rPr>
-          <w:b/>
-          <w:sz w:val="18"/>
-          <w:szCs w:val="18"/>
+          <w:sz w:val="20"/>
+          <w:szCs w:val="20"/>
+        </w:rPr>
+      </w:pPr>
+      <w:r>
+        <w:rPr>
+          <w:b/>
+          <w:sz w:val="20"/>
+          <w:szCs w:val="20"/>
         </w:rPr>
         <w:t xml:space="preserve">Labs:  Computer Stations: </w:t>
       </w:r>
@@ -177,14 +177,14 @@
       <w:pPr>
         <w:pStyle w:val="Normal"/>
         <w:rPr>
-          <w:sz w:val="18"/>
-          <w:szCs w:val="18"/>
-        </w:rPr>
-      </w:pPr>
-      <w:r>
-        <w:rPr>
-          <w:sz w:val="18"/>
-          <w:szCs w:val="18"/>
+          <w:sz w:val="20"/>
+          <w:szCs w:val="20"/>
+        </w:rPr>
+      </w:pPr>
+      <w:r>
+        <w:rPr>
+          <w:sz w:val="20"/>
+          <w:szCs w:val="20"/>
         </w:rPr>
         <w:t>0:        0: empty 1: empty 2: 12345</w:t>
       </w:r>
@@ -193,14 +193,14 @@
       <w:pPr>
         <w:pStyle w:val="Normal"/>
         <w:rPr>
-          <w:sz w:val="18"/>
-          <w:szCs w:val="18"/>
-        </w:rPr>
-      </w:pPr>
-      <w:r>
-        <w:rPr>
-          <w:sz w:val="18"/>
-          <w:szCs w:val="18"/>
+          <w:sz w:val="20"/>
+          <w:szCs w:val="20"/>
+        </w:rPr>
+      </w:pPr>
+      <w:r>
+        <w:rPr>
+          <w:sz w:val="20"/>
+          <w:szCs w:val="20"/>
         </w:rPr>
         <w:t xml:space="preserve">1:        0: 34567  1: empty </w:t>
       </w:r>
@@ -209,14 +209,14 @@
       <w:pPr>
         <w:pStyle w:val="Normal"/>
         <w:rPr>
-          <w:sz w:val="18"/>
-          <w:szCs w:val="18"/>
-        </w:rPr>
-      </w:pPr>
-      <w:r>
-        <w:rPr>
-          <w:sz w:val="18"/>
-          <w:szCs w:val="18"/>
+          <w:sz w:val="20"/>
+          <w:szCs w:val="20"/>
+        </w:rPr>
+      </w:pPr>
+      <w:r>
+        <w:rPr>
+          <w:sz w:val="20"/>
+          <w:szCs w:val="20"/>
         </w:rPr>
         <w:t>2:        0: empty 1: empty 2: empty 3: 50111 4: 60255</w:t>
       </w:r>
@@ -225,22 +225,22 @@
       <w:pPr>
         <w:pStyle w:val="Normal"/>
         <w:rPr>
-          <w:sz w:val="18"/>
-          <w:szCs w:val="18"/>
-        </w:rPr>
-      </w:pPr>
-      <w:r>
-        <w:rPr>
-          <w:b/>
-          <w:sz w:val="18"/>
-          <w:szCs w:val="18"/>
+          <w:sz w:val="20"/>
+          <w:szCs w:val="20"/>
+        </w:rPr>
+      </w:pPr>
+      <w:r>
+        <w:rPr>
+          <w:b/>
+          <w:sz w:val="20"/>
+          <w:szCs w:val="20"/>
         </w:rPr>
         <w:t>login:</w:t>
       </w:r>
       <w:r>
         <w:rPr>
-          <w:sz w:val="18"/>
-          <w:szCs w:val="18"/>
+          <w:sz w:val="20"/>
+          <w:szCs w:val="20"/>
         </w:rPr>
         <w:t xml:space="preserve"> ask for the user's ID (5 characters), lab#, computer station #, check that the input is correct (such lab and computer exist), then assign user id to labs[i][j];</w:t>
       </w:r>
@@ -249,22 +249,22 @@
       <w:pPr>
         <w:pStyle w:val="Normal"/>
         <w:rPr>
-          <w:sz w:val="18"/>
-          <w:szCs w:val="18"/>
-        </w:rPr>
-      </w:pPr>
-      <w:r>
-        <w:rPr>
-          <w:b/>
-          <w:sz w:val="18"/>
-          <w:szCs w:val="18"/>
+          <w:sz w:val="20"/>
+          <w:szCs w:val="20"/>
+        </w:rPr>
+      </w:pPr>
+      <w:r>
+        <w:rPr>
+          <w:b/>
+          <w:sz w:val="20"/>
+          <w:szCs w:val="20"/>
         </w:rPr>
         <w:t>logoff</w:t>
       </w:r>
       <w:r>
         <w:rPr>
-          <w:sz w:val="18"/>
-          <w:szCs w:val="18"/>
+          <w:sz w:val="20"/>
+          <w:szCs w:val="20"/>
         </w:rPr>
         <w:t>: ask for a user id to be logged off, if this user is found at place i,j:  set labs[i][j]=”empty”, otherwise output: this user is not logged in;</w:t>
       </w:r>
@@ -273,22 +273,22 @@
       <w:pPr>
         <w:pStyle w:val="Normal"/>
         <w:rPr>
-          <w:sz w:val="18"/>
-          <w:szCs w:val="18"/>
-        </w:rPr>
-      </w:pPr>
-      <w:r>
-        <w:rPr>
-          <w:b/>
-          <w:sz w:val="18"/>
-          <w:szCs w:val="18"/>
+          <w:sz w:val="20"/>
+          <w:szCs w:val="20"/>
+        </w:rPr>
+      </w:pPr>
+      <w:r>
+        <w:rPr>
+          <w:b/>
+          <w:sz w:val="20"/>
+          <w:szCs w:val="20"/>
         </w:rPr>
         <w:t xml:space="preserve">searchUser: </w:t>
       </w:r>
       <w:r>
         <w:rPr>
-          <w:sz w:val="18"/>
-          <w:szCs w:val="18"/>
+          <w:sz w:val="20"/>
+          <w:szCs w:val="20"/>
         </w:rPr>
         <w:t>ask for a user id, then search for it and output that what lab and computer station is he/she logged in to or that this user is not found.</w:t>
       </w:r>
@@ -297,22 +297,22 @@
       <w:pPr>
         <w:pStyle w:val="Normal"/>
         <w:rPr>
-          <w:sz w:val="18"/>
-          <w:szCs w:val="18"/>
-        </w:rPr>
-      </w:pPr>
-      <w:r>
-        <w:rPr>
-          <w:b/>
-          <w:sz w:val="18"/>
-          <w:szCs w:val="18"/>
+          <w:sz w:val="20"/>
+          <w:szCs w:val="20"/>
+        </w:rPr>
+      </w:pPr>
+      <w:r>
+        <w:rPr>
+          <w:b/>
+          <w:sz w:val="20"/>
+          <w:szCs w:val="20"/>
         </w:rPr>
         <w:t xml:space="preserve">addLab:  </w:t>
       </w:r>
       <w:r>
         <w:rPr>
-          <w:sz w:val="18"/>
-          <w:szCs w:val="18"/>
+          <w:sz w:val="20"/>
+          <w:szCs w:val="20"/>
         </w:rPr>
         <w:t>add a new lab at the specified position with number of computers inputted by user</w:t>
       </w:r>
@@ -321,22 +321,22 @@
       <w:pPr>
         <w:pStyle w:val="Normal"/>
         <w:rPr>
-          <w:sz w:val="18"/>
-          <w:szCs w:val="18"/>
-        </w:rPr>
-      </w:pPr>
-      <w:r>
-        <w:rPr>
-          <w:b/>
-          <w:sz w:val="18"/>
-          <w:szCs w:val="18"/>
+          <w:sz w:val="20"/>
+          <w:szCs w:val="20"/>
+        </w:rPr>
+      </w:pPr>
+      <w:r>
+        <w:rPr>
+          <w:b/>
+          <w:sz w:val="20"/>
+          <w:szCs w:val="20"/>
         </w:rPr>
         <w:t>addComp:</w:t>
       </w:r>
       <w:r>
         <w:rPr>
-          <w:sz w:val="18"/>
-          <w:szCs w:val="18"/>
+          <w:sz w:val="20"/>
+          <w:szCs w:val="20"/>
         </w:rPr>
         <w:t xml:space="preserve"> ask for lab number, if it exists - add a computer there at the specified position</w:t>
       </w:r>
@@ -345,22 +345,22 @@
       <w:pPr>
         <w:pStyle w:val="Normal"/>
         <w:rPr>
-          <w:sz w:val="18"/>
-          <w:szCs w:val="18"/>
-        </w:rPr>
-      </w:pPr>
-      <w:r>
-        <w:rPr>
-          <w:b/>
-          <w:sz w:val="18"/>
-          <w:szCs w:val="18"/>
+          <w:sz w:val="20"/>
+          <w:szCs w:val="20"/>
+        </w:rPr>
+      </w:pPr>
+      <w:r>
+        <w:rPr>
+          <w:b/>
+          <w:sz w:val="20"/>
+          <w:szCs w:val="20"/>
         </w:rPr>
         <w:t>removeLab:</w:t>
       </w:r>
       <w:r>
         <w:rPr>
-          <w:sz w:val="18"/>
-          <w:szCs w:val="18"/>
+          <w:sz w:val="20"/>
+          <w:szCs w:val="20"/>
         </w:rPr>
         <w:t xml:space="preserve"> ask for the lab number, if it exists - remove it with all its computers and users</w:t>
       </w:r>
@@ -369,22 +369,22 @@
       <w:pPr>
         <w:pStyle w:val="Normal"/>
         <w:rPr>
-          <w:sz w:val="18"/>
-          <w:szCs w:val="18"/>
-        </w:rPr>
-      </w:pPr>
-      <w:r>
-        <w:rPr>
-          <w:b/>
-          <w:sz w:val="18"/>
-          <w:szCs w:val="18"/>
+          <w:sz w:val="20"/>
+          <w:szCs w:val="20"/>
+        </w:rPr>
+      </w:pPr>
+      <w:r>
+        <w:rPr>
+          <w:b/>
+          <w:sz w:val="20"/>
+          <w:szCs w:val="20"/>
         </w:rPr>
         <w:t>removeComp:</w:t>
       </w:r>
       <w:r>
         <w:rPr>
-          <w:sz w:val="18"/>
-          <w:szCs w:val="18"/>
+          <w:sz w:val="20"/>
+          <w:szCs w:val="20"/>
         </w:rPr>
         <w:t xml:space="preserve"> ask for the lab and the computer number, if it is present in this lab remove this computer</w:t>
       </w:r>
@@ -393,22 +393,22 @@
       <w:pPr>
         <w:pStyle w:val="Normal"/>
         <w:rPr>
-          <w:sz w:val="18"/>
-          <w:szCs w:val="18"/>
-        </w:rPr>
-      </w:pPr>
-      <w:r>
-        <w:rPr>
-          <w:b/>
-          <w:sz w:val="18"/>
-          <w:szCs w:val="18"/>
+          <w:sz w:val="20"/>
+          <w:szCs w:val="20"/>
+        </w:rPr>
+      </w:pPr>
+      <w:r>
+        <w:rPr>
+          <w:b/>
+          <w:sz w:val="20"/>
+          <w:szCs w:val="20"/>
         </w:rPr>
         <w:t>main()</w:t>
       </w:r>
       <w:r>
         <w:rPr>
-          <w:sz w:val="18"/>
-          <w:szCs w:val="18"/>
+          <w:sz w:val="20"/>
+          <w:szCs w:val="20"/>
         </w:rPr>
         <w:t xml:space="preserve"> should create all the labs and let user choose from the menu of options (always shown to the user before he/she makes a choice): </w:t>
       </w:r>
@@ -421,14 +421,14 @@
           <w:numId w:val="1"/>
         </w:numPr>
         <w:rPr>
-          <w:sz w:val="18"/>
-          <w:szCs w:val="18"/>
-        </w:rPr>
-      </w:pPr>
-      <w:r>
-        <w:rPr>
-          <w:sz w:val="18"/>
-          <w:szCs w:val="18"/>
+          <w:sz w:val="20"/>
+          <w:szCs w:val="20"/>
+        </w:rPr>
+      </w:pPr>
+      <w:r>
+        <w:rPr>
+          <w:sz w:val="20"/>
+          <w:szCs w:val="20"/>
         </w:rPr>
         <w:t>display all the labs, computers, and users</w:t>
       </w:r>
@@ -441,14 +441,14 @@
           <w:numId w:val="1"/>
         </w:numPr>
         <w:rPr>
-          <w:sz w:val="18"/>
-          <w:szCs w:val="18"/>
-        </w:rPr>
-      </w:pPr>
-      <w:r>
-        <w:rPr>
-          <w:sz w:val="18"/>
-          <w:szCs w:val="18"/>
+          <w:sz w:val="20"/>
+          <w:szCs w:val="20"/>
+        </w:rPr>
+      </w:pPr>
+      <w:r>
+        <w:rPr>
+          <w:sz w:val="20"/>
+          <w:szCs w:val="20"/>
         </w:rPr>
         <w:t>login</w:t>
       </w:r>
@@ -461,14 +461,14 @@
           <w:numId w:val="1"/>
         </w:numPr>
         <w:rPr>
-          <w:sz w:val="18"/>
-          <w:szCs w:val="18"/>
-        </w:rPr>
-      </w:pPr>
-      <w:r>
-        <w:rPr>
-          <w:sz w:val="18"/>
-          <w:szCs w:val="18"/>
+          <w:sz w:val="20"/>
+          <w:szCs w:val="20"/>
+        </w:rPr>
+      </w:pPr>
+      <w:r>
+        <w:rPr>
+          <w:sz w:val="20"/>
+          <w:szCs w:val="20"/>
         </w:rPr>
         <w:t>logoff</w:t>
       </w:r>
@@ -481,14 +481,14 @@
           <w:numId w:val="1"/>
         </w:numPr>
         <w:rPr>
-          <w:sz w:val="18"/>
-          <w:szCs w:val="18"/>
-        </w:rPr>
-      </w:pPr>
-      <w:r>
-        <w:rPr>
-          <w:sz w:val="18"/>
-          <w:szCs w:val="18"/>
+          <w:sz w:val="20"/>
+          <w:szCs w:val="20"/>
+        </w:rPr>
+      </w:pPr>
+      <w:r>
+        <w:rPr>
+          <w:sz w:val="20"/>
+          <w:szCs w:val="20"/>
         </w:rPr>
         <w:t>search user</w:t>
       </w:r>
@@ -503,16 +503,16 @@
         <w:rPr>
           <w:rFonts w:cs="Calibri"/>
           <w:color w:val="000000"/>
-          <w:sz w:val="18"/>
-          <w:szCs w:val="18"/>
+          <w:sz w:val="20"/>
+          <w:szCs w:val="20"/>
         </w:rPr>
       </w:pPr>
       <w:r>
         <w:rPr>
           <w:rFonts w:cs="Calibri"/>
           <w:color w:val="000000"/>
-          <w:sz w:val="18"/>
-          <w:szCs w:val="18"/>
+          <w:sz w:val="20"/>
+          <w:szCs w:val="20"/>
         </w:rPr>
         <w:t>add a computer</w:t>
       </w:r>
@@ -527,16 +527,16 @@
         <w:rPr>
           <w:rFonts w:cs="Calibri"/>
           <w:color w:val="000000"/>
-          <w:sz w:val="18"/>
-          <w:szCs w:val="18"/>
+          <w:sz w:val="20"/>
+          <w:szCs w:val="20"/>
         </w:rPr>
       </w:pPr>
       <w:r>
         <w:rPr>
           <w:rFonts w:cs="Calibri"/>
           <w:color w:val="000000"/>
-          <w:sz w:val="18"/>
-          <w:szCs w:val="18"/>
+          <w:sz w:val="20"/>
+          <w:szCs w:val="20"/>
         </w:rPr>
         <w:t>add a lab</w:t>
       </w:r>
@@ -551,16 +551,16 @@
         <w:rPr>
           <w:rFonts w:cs="Calibri"/>
           <w:color w:val="000000"/>
-          <w:sz w:val="18"/>
-          <w:szCs w:val="18"/>
+          <w:sz w:val="20"/>
+          <w:szCs w:val="20"/>
         </w:rPr>
       </w:pPr>
       <w:r>
         <w:rPr>
           <w:rFonts w:cs="Calibri"/>
           <w:color w:val="000000"/>
-          <w:sz w:val="18"/>
-          <w:szCs w:val="18"/>
+          <w:sz w:val="20"/>
+          <w:szCs w:val="20"/>
         </w:rPr>
         <w:t>remove a computer</w:t>
       </w:r>
@@ -575,16 +575,16 @@
         <w:rPr>
           <w:rFonts w:cs="Calibri"/>
           <w:color w:val="000000"/>
-          <w:sz w:val="18"/>
-          <w:szCs w:val="18"/>
+          <w:sz w:val="20"/>
+          <w:szCs w:val="20"/>
         </w:rPr>
       </w:pPr>
       <w:r>
         <w:rPr>
           <w:rFonts w:cs="Calibri"/>
           <w:color w:val="000000"/>
-          <w:sz w:val="18"/>
-          <w:szCs w:val="18"/>
+          <w:sz w:val="20"/>
+          <w:szCs w:val="20"/>
         </w:rPr>
         <w:t>remove a lab</w:t>
       </w:r>
@@ -597,14 +597,14 @@
           <w:numId w:val="1"/>
         </w:numPr>
         <w:rPr>
-          <w:sz w:val="18"/>
-          <w:szCs w:val="18"/>
-        </w:rPr>
-      </w:pPr>
-      <w:r>
-        <w:rPr>
-          <w:sz w:val="18"/>
-          <w:szCs w:val="18"/>
+          <w:sz w:val="20"/>
+          <w:szCs w:val="20"/>
+        </w:rPr>
+      </w:pPr>
+      <w:r>
+        <w:rPr>
+          <w:sz w:val="20"/>
+          <w:szCs w:val="20"/>
         </w:rPr>
         <w:t>quit</w:t>
       </w:r>
@@ -619,8 +619,8 @@
           <w:right w:val="nil"/>
         </w:pBdr>
         <w:rPr>
-          <w:sz w:val="18"/>
-          <w:szCs w:val="18"/>
+          <w:sz w:val="20"/>
+          <w:szCs w:val="20"/>
         </w:rPr>
       </w:pPr>
       <w:r>
@@ -628,8 +628,8 @@
           <w:rFonts w:cs="Calibri"/>
           <w:b/>
           <w:color w:val="000000"/>
-          <w:sz w:val="18"/>
-          <w:szCs w:val="18"/>
+          <w:sz w:val="20"/>
+          <w:szCs w:val="20"/>
           <w:shd w:fill="FFFFFF" w:val="clear"/>
         </w:rPr>
         <w:t>Submission.</w:t>
@@ -638,16 +638,16 @@
         <w:rPr>
           <w:rFonts w:cs="Calibri"/>
           <w:color w:val="000000"/>
-          <w:sz w:val="18"/>
-          <w:szCs w:val="18"/>
+          <w:sz w:val="20"/>
+          <w:szCs w:val="20"/>
           <w:shd w:fill="FFFFFF" w:val="clear"/>
         </w:rPr>
         <w:t xml:space="preserve">  </w:t>
       </w:r>
       <w:r>
         <w:rPr>
-          <w:sz w:val="18"/>
-          <w:szCs w:val="18"/>
+          <w:sz w:val="20"/>
+          <w:szCs w:val="20"/>
         </w:rPr>
         <w:t>Submit code computerLabs.cpp and output computerLabsTest.pdf, testing all the options. Each option (except 1 and 9) should be followed by a call to the first option (for testing purposes).</w:t>
       </w:r>

</xml_diff>